<commit_message>
developed 3 more apis for landlord, seller and realtor. also updated corresponding apis in document.
</commit_message>
<xml_diff>
--- a/API_Documentation.docx
+++ b/API_Documentation.docx
@@ -81,16 +81,7 @@
           <w:sz w:val="24"/>
           <w:szCs w:val="24"/>
         </w:rPr>
-        <w:t>S</w:t>
-      </w:r>
-      <w:r>
-        <w:rPr>
-          <w:rFonts w:eastAsia="Calibri" w:cs="Calibri" w:ascii="Calibri" w:hAnsi="Calibri"/>
-          <w:b/>
-          <w:sz w:val="24"/>
-          <w:szCs w:val="24"/>
-        </w:rPr>
-        <w:t>tatic</w:t>
+        <w:t>Static</w:t>
       </w:r>
       <w:r>
         <w:rPr>
@@ -184,13 +175,7 @@
               <w:rPr>
                 <w:rFonts w:eastAsia="Calibri" w:cs="Calibri" w:ascii="Calibri" w:hAnsi="Calibri"/>
               </w:rPr>
-              <w:t>API to fetch the static data for the application</w:t>
-            </w:r>
-            <w:r>
-              <w:rPr>
-                <w:rFonts w:eastAsia="Calibri" w:cs="Calibri" w:ascii="Calibri" w:hAnsi="Calibri"/>
-              </w:rPr>
-              <w:t>.</w:t>
+              <w:t>API to fetch the static data for the application.</w:t>
             </w:r>
           </w:p>
         </w:tc>
@@ -1757,12 +1742,6 @@
                 <w:highlight w:val="white"/>
               </w:rPr>
               <w:t>Name:””</w:t>
-            </w:r>
-            <w:r>
-              <w:rPr>
-                <w:rFonts w:eastAsia="Calibri" w:cs="Calibri" w:ascii="Calibri" w:hAnsi="Calibri"/>
-                <w:highlight w:val="white"/>
-              </w:rPr>
               <w:br/>
               <w:t>}</w:t>
             </w:r>
@@ -3746,19 +3725,7 @@
               <w:rPr>
                 <w:rFonts w:eastAsia="Calibri" w:cs="Calibri" w:ascii="Calibri" w:hAnsi="Calibri"/>
               </w:rPr>
-              <w:t xml:space="preserve">This API is used to </w:t>
-            </w:r>
-            <w:r>
-              <w:rPr>
-                <w:rFonts w:eastAsia="Calibri" w:cs="Calibri" w:ascii="Calibri" w:hAnsi="Calibri"/>
-              </w:rPr>
-              <w:t>fetch user list to</w:t>
-            </w:r>
-            <w:r>
-              <w:rPr>
-                <w:rFonts w:eastAsia="Calibri" w:cs="Calibri" w:ascii="Calibri" w:hAnsi="Calibri"/>
-              </w:rPr>
-              <w:t xml:space="preserve"> approve/ remove users by the admin</w:t>
+              <w:t>This API is used to fetch user list to approve/ remove users by the admin</w:t>
             </w:r>
           </w:p>
         </w:tc>
@@ -4173,13 +4140,7 @@
               <w:rPr>
                 <w:rFonts w:eastAsia="Calibri" w:cs="Calibri" w:ascii="Calibri" w:hAnsi="Calibri"/>
               </w:rPr>
-              <w:t>[</w:t>
-            </w:r>
-            <w:r>
-              <w:rPr>
-                <w:rFonts w:eastAsia="Calibri" w:cs="Calibri" w:ascii="Calibri" w:hAnsi="Calibri"/>
-              </w:rPr>
-              <w:t>{</w:t>
+              <w:t>[{</w:t>
             </w:r>
           </w:p>
           <w:p>
@@ -4259,13 +4220,7 @@
               <w:rPr>
                 <w:rFonts w:eastAsia="Calibri" w:cs="Calibri" w:ascii="Calibri" w:hAnsi="Calibri"/>
               </w:rPr>
-              <w:t>}</w:t>
-            </w:r>
-            <w:r>
-              <w:rPr>
-                <w:rFonts w:eastAsia="Calibri" w:cs="Calibri" w:ascii="Calibri" w:hAnsi="Calibri"/>
-              </w:rPr>
-              <w:t>]</w:t>
+              <w:t>}]</w:t>
             </w:r>
           </w:p>
         </w:tc>
@@ -4868,7 +4823,9 @@
               </w:rPr>
             </w:pPr>
             <w:r>
-              <w:rPr/>
+              <w:rPr>
+                <w:rFonts w:eastAsia="Calibri" w:cs="Calibri" w:ascii="Calibri" w:hAnsi="Calibri"/>
+              </w:rPr>
             </w:r>
           </w:p>
         </w:tc>
@@ -7336,14 +7293,24 @@
               <w:spacing w:lineRule="auto" w:line="240"/>
               <w:jc w:val="both"/>
               <w:rPr>
-                <w:rFonts w:ascii="Calibri" w:hAnsi="Calibri" w:eastAsia="Calibri" w:cs="Calibri"/>
-              </w:rPr>
-            </w:pPr>
-            <w:r>
-              <w:rPr>
-                <w:rFonts w:eastAsia="Calibri" w:cs="Calibri" w:ascii="Calibri" w:hAnsi="Calibri"/>
-              </w:rPr>
-              <w:t>OwenrID:””,</w:t>
+                <w:color w:val="000000"/>
+              </w:rPr>
+            </w:pPr>
+            <w:r>
+              <w:rPr>
+                <w:rFonts w:eastAsia="Calibri" w:cs="Calibri" w:ascii="Calibri" w:hAnsi="Calibri"/>
+                <w:b w:val="false"/>
+                <w:color w:val="000000"/>
+                <w:sz w:val="21"/>
+              </w:rPr>
+              <w:t>OwnerID</w:t>
+            </w:r>
+            <w:r>
+              <w:rPr>
+                <w:rFonts w:eastAsia="Calibri" w:cs="Calibri" w:ascii="Calibri" w:hAnsi="Calibri"/>
+                <w:color w:val="000000"/>
+              </w:rPr>
+              <w:t>:””,</w:t>
             </w:r>
           </w:p>
         </w:tc>
@@ -7405,6 +7372,7 @@
             <w:r>
               <w:rPr>
                 <w:rFonts w:eastAsia="Calibri" w:cs="Calibri" w:ascii="Calibri" w:hAnsi="Calibri"/>
+                <w:color w:val="000000"/>
               </w:rPr>
               <w:t>Response.status 200</w:t>
             </w:r>
@@ -7421,6 +7389,7 @@
             <w:r>
               <w:rPr>
                 <w:rFonts w:eastAsia="Calibri" w:cs="Calibri" w:ascii="Calibri" w:hAnsi="Calibri"/>
+                <w:color w:val="000000"/>
               </w:rPr>
               <w:t>Response.data</w:t>
             </w:r>
@@ -7437,14 +7406,9 @@
             <w:r>
               <w:rPr>
                 <w:rFonts w:eastAsia="Calibri" w:cs="Calibri" w:ascii="Calibri" w:hAnsi="Calibri"/>
-              </w:rPr>
-              <w:t>[</w:t>
-            </w:r>
-            <w:r>
-              <w:rPr>
-                <w:rFonts w:eastAsia="Calibri" w:cs="Calibri" w:ascii="Calibri" w:hAnsi="Calibri"/>
-              </w:rPr>
-              <w:t>{</w:t>
+                <w:color w:val="000000"/>
+              </w:rPr>
+              <w:t>[{</w:t>
             </w:r>
           </w:p>
           <w:p>
@@ -7463,7 +7427,7 @@
             <w:r>
               <w:rPr>
                 <w:rFonts w:eastAsia="Courier New" w:cs="Courier New" w:ascii="Courier New" w:hAnsi="Courier New"/>
-                <w:color w:val="CE9178"/>
+                <w:color w:val="000000"/>
                 <w:sz w:val="21"/>
                 <w:szCs w:val="21"/>
               </w:rPr>
@@ -7486,7 +7450,7 @@
             <w:r>
               <w:rPr>
                 <w:rFonts w:eastAsia="Courier New" w:cs="Courier New" w:ascii="Courier New" w:hAnsi="Courier New"/>
-                <w:color w:val="CE9178"/>
+                <w:color w:val="000000"/>
                 <w:sz w:val="21"/>
                 <w:szCs w:val="21"/>
               </w:rPr>
@@ -7509,7 +7473,7 @@
             <w:r>
               <w:rPr>
                 <w:rFonts w:eastAsia="Courier New" w:cs="Courier New" w:ascii="Courier New" w:hAnsi="Courier New"/>
-                <w:color w:val="CE9178"/>
+                <w:color w:val="000000"/>
                 <w:sz w:val="21"/>
                 <w:szCs w:val="21"/>
               </w:rPr>
@@ -7527,13 +7491,7 @@
               <w:rPr>
                 <w:rFonts w:eastAsia="Calibri" w:cs="Calibri" w:ascii="Calibri" w:hAnsi="Calibri"/>
               </w:rPr>
-              <w:t>}</w:t>
-            </w:r>
-            <w:r>
-              <w:rPr>
-                <w:rFonts w:eastAsia="Calibri" w:cs="Calibri" w:ascii="Calibri" w:hAnsi="Calibri"/>
-              </w:rPr>
-              <w:t>]</w:t>
+              <w:t>}]</w:t>
             </w:r>
           </w:p>
         </w:tc>
@@ -8075,13 +8033,7 @@
               <w:rPr>
                 <w:rFonts w:eastAsia="Calibri" w:cs="Calibri" w:ascii="Calibri" w:hAnsi="Calibri"/>
               </w:rPr>
-              <w:t>[</w:t>
-            </w:r>
-            <w:r>
-              <w:rPr>
-                <w:rFonts w:eastAsia="Calibri" w:cs="Calibri" w:ascii="Calibri" w:hAnsi="Calibri"/>
-              </w:rPr>
-              <w:t>{</w:t>
+              <w:t>[{</w:t>
             </w:r>
           </w:p>
           <w:p>
@@ -8164,13 +8116,7 @@
               <w:rPr>
                 <w:rFonts w:eastAsia="Calibri" w:cs="Calibri" w:ascii="Calibri" w:hAnsi="Calibri"/>
               </w:rPr>
-              <w:t>}</w:t>
-            </w:r>
-            <w:r>
-              <w:rPr>
-                <w:rFonts w:eastAsia="Calibri" w:cs="Calibri" w:ascii="Calibri" w:hAnsi="Calibri"/>
-              </w:rPr>
-              <w:t>]</w:t>
+              <w:t>}]</w:t>
             </w:r>
           </w:p>
         </w:tc>
@@ -8734,43 +8680,32 @@
           <w:p>
             <w:pPr>
               <w:pStyle w:val="Normal"/>
-              <w:shd w:val="clear" w:fill="1E1E1E"/>
-              <w:spacing w:lineRule="auto" w:line="324"/>
-              <w:jc w:val="both"/>
-              <w:rPr>
-                <w:rFonts w:ascii="Courier New" w:hAnsi="Courier New" w:eastAsia="Courier New" w:cs="Courier New"/>
-                <w:color w:val="CE9178"/>
-                <w:sz w:val="21"/>
-                <w:szCs w:val="21"/>
+              <w:spacing w:lineRule="auto" w:line="240"/>
+              <w:jc w:val="both"/>
+              <w:rPr>
+                <w:rFonts w:ascii="Droid Sans Mono;monospace;monospace;Droid Sans Fallback" w:hAnsi="Droid Sans Mono;monospace;monospace;Droid Sans Fallback"/>
+                <w:b w:val="false"/>
+                <w:color w:val="000000"/>
+                <w:sz w:val="21"/>
               </w:rPr>
             </w:pPr>
             <w:r>
               <w:rPr>
                 <w:rFonts w:eastAsia="Courier New" w:cs="Courier New" w:ascii="Courier New" w:hAnsi="Courier New"/>
-                <w:color w:val="CE9178"/>
-                <w:sz w:val="21"/>
-                <w:szCs w:val="21"/>
-              </w:rPr>
-              <w:t>‘</w:t>
-            </w:r>
-            <w:r>
-              <w:rPr>
-                <w:rFonts w:eastAsia="Courier New" w:cs="Courier New" w:ascii="Courier New" w:hAnsi="Courier New"/>
-                <w:color w:val="CE9178"/>
-                <w:sz w:val="21"/>
-                <w:szCs w:val="21"/>
-              </w:rPr>
-              <w:t>Successful’</w:t>
-            </w:r>
-          </w:p>
-          <w:p>
-            <w:pPr>
-              <w:pStyle w:val="Normal"/>
-              <w:spacing w:lineRule="auto" w:line="240"/>
-              <w:jc w:val="both"/>
-              <w:rPr>
-                <w:rFonts w:ascii="Calibri" w:hAnsi="Calibri" w:eastAsia="Calibri" w:cs="Calibri"/>
-              </w:rPr>
+                <w:b w:val="false"/>
+                <w:color w:val="000000"/>
+                <w:sz w:val="21"/>
+                <w:szCs w:val="21"/>
+              </w:rPr>
+              <w:t>'Updated Successfuly'</w:t>
+            </w:r>
+          </w:p>
+          <w:p>
+            <w:pPr>
+              <w:pStyle w:val="Normal"/>
+              <w:spacing w:lineRule="auto" w:line="240"/>
+              <w:jc w:val="both"/>
+              <w:rPr/>
             </w:pPr>
             <w:r>
               <w:rPr>
@@ -9326,9 +9261,7 @@
               <w:pStyle w:val="Normal"/>
               <w:spacing w:lineRule="auto" w:line="240"/>
               <w:jc w:val="both"/>
-              <w:rPr>
-                <w:rFonts w:ascii="Calibri" w:hAnsi="Calibri" w:eastAsia="Calibri" w:cs="Calibri"/>
-              </w:rPr>
+              <w:rPr/>
             </w:pPr>
             <w:r>
               <w:rPr>
@@ -9340,43 +9273,32 @@
           <w:p>
             <w:pPr>
               <w:pStyle w:val="Normal"/>
-              <w:shd w:val="clear" w:fill="1E1E1E"/>
-              <w:spacing w:lineRule="auto" w:line="324"/>
-              <w:jc w:val="both"/>
-              <w:rPr>
-                <w:rFonts w:ascii="Courier New" w:hAnsi="Courier New" w:eastAsia="Courier New" w:cs="Courier New"/>
-                <w:color w:val="CE9178"/>
-                <w:sz w:val="21"/>
-                <w:szCs w:val="21"/>
+              <w:spacing w:lineRule="auto" w:line="240"/>
+              <w:jc w:val="both"/>
+              <w:rPr>
+                <w:rFonts w:ascii="Droid Sans Mono;monospace;monospace;Droid Sans Fallback" w:hAnsi="Droid Sans Mono;monospace;monospace;Droid Sans Fallback"/>
+                <w:b w:val="false"/>
+                <w:color w:val="000000"/>
+                <w:sz w:val="21"/>
               </w:rPr>
             </w:pPr>
             <w:r>
               <w:rPr>
                 <w:rFonts w:eastAsia="Courier New" w:cs="Courier New" w:ascii="Courier New" w:hAnsi="Courier New"/>
-                <w:color w:val="CE9178"/>
-                <w:sz w:val="21"/>
-                <w:szCs w:val="21"/>
-              </w:rPr>
-              <w:t>‘</w:t>
-            </w:r>
-            <w:r>
-              <w:rPr>
-                <w:rFonts w:eastAsia="Courier New" w:cs="Courier New" w:ascii="Courier New" w:hAnsi="Courier New"/>
-                <w:color w:val="CE9178"/>
-                <w:sz w:val="21"/>
-                <w:szCs w:val="21"/>
-              </w:rPr>
-              <w:t>Successful’</w:t>
-            </w:r>
-          </w:p>
-          <w:p>
-            <w:pPr>
-              <w:pStyle w:val="Normal"/>
-              <w:spacing w:lineRule="auto" w:line="240"/>
-              <w:jc w:val="both"/>
-              <w:rPr>
-                <w:rFonts w:ascii="Calibri" w:hAnsi="Calibri" w:eastAsia="Calibri" w:cs="Calibri"/>
-              </w:rPr>
+                <w:b w:val="false"/>
+                <w:color w:val="000000"/>
+                <w:sz w:val="21"/>
+                <w:szCs w:val="21"/>
+              </w:rPr>
+              <w:t>'Updated Successfuly'</w:t>
+            </w:r>
+          </w:p>
+          <w:p>
+            <w:pPr>
+              <w:pStyle w:val="Normal"/>
+              <w:spacing w:lineRule="auto" w:line="240"/>
+              <w:jc w:val="both"/>
+              <w:rPr/>
             </w:pPr>
             <w:r>
               <w:rPr>
@@ -11067,22 +10989,68 @@
               <w:pStyle w:val="Normal"/>
               <w:spacing w:lineRule="auto" w:line="240"/>
               <w:jc w:val="both"/>
-              <w:rPr>
-                <w:rFonts w:ascii="Calibri" w:hAnsi="Calibri" w:eastAsia="Calibri" w:cs="Calibri"/>
-              </w:rPr>
+              <w:rPr/>
             </w:pPr>
             <w:r>
               <w:rPr>
                 <w:rFonts w:eastAsia="Calibri" w:cs="Calibri" w:ascii="Calibri" w:hAnsi="Calibri"/>
               </w:rPr>
               <w:t>ListingID:</w:t>
-            </w:r>
-            <w:r>
-              <w:rPr>
-                <w:rFonts w:eastAsia="Calibri" w:cs="Calibri" w:ascii="Calibri" w:hAnsi="Calibri"/>
-              </w:rPr>
               <w:br/>
-              <w:t>Filter: ‘All, Rejected,Approved’</w:t>
+              <w:t>Filter: ‘All,</w:t>
+            </w:r>
+            <w:r>
+              <w:rPr>
+                <w:rFonts w:eastAsia="Calibri" w:cs="Calibri" w:ascii="Calibri" w:hAnsi="Calibri"/>
+              </w:rPr>
+              <w:t xml:space="preserve"> </w:t>
+            </w:r>
+            <w:r>
+              <w:rPr>
+                <w:rFonts w:eastAsia="Calibri" w:cs="Calibri" w:ascii="Calibri" w:hAnsi="Calibri"/>
+                <w:b w:val="false"/>
+                <w:color w:val="000000"/>
+                <w:sz w:val="21"/>
+              </w:rPr>
+              <w:t>Rejected</w:t>
+            </w:r>
+            <w:r>
+              <w:rPr>
+                <w:rFonts w:eastAsia="Calibri" w:cs="Calibri" w:ascii="Calibri" w:hAnsi="Calibri"/>
+                <w:color w:val="000000"/>
+              </w:rPr>
+              <w:t>,</w:t>
+            </w:r>
+            <w:r>
+              <w:rPr>
+                <w:rFonts w:eastAsia="Calibri" w:cs="Calibri" w:ascii="Calibri" w:hAnsi="Calibri"/>
+                <w:b w:val="false"/>
+                <w:color w:val="000000"/>
+                <w:sz w:val="21"/>
+              </w:rPr>
+              <w:t xml:space="preserve">Accepted,Pending </w:t>
+            </w:r>
+            <w:r>
+              <w:rPr>
+                <w:rFonts w:eastAsia="Calibri" w:cs="Calibri" w:ascii="Calibri" w:hAnsi="Calibri"/>
+                <w:b w:val="false"/>
+                <w:color w:val="000000"/>
+                <w:sz w:val="21"/>
+              </w:rPr>
+              <w:t>(Any one)</w:t>
+            </w:r>
+          </w:p>
+          <w:p>
+            <w:pPr>
+              <w:pStyle w:val="Normal"/>
+              <w:spacing w:lineRule="auto" w:line="240"/>
+              <w:jc w:val="both"/>
+              <w:rPr>
+                <w:rFonts w:ascii="Calibri" w:hAnsi="Calibri" w:eastAsia="Calibri" w:cs="Calibri"/>
+              </w:rPr>
+            </w:pPr>
+            <w:r>
+              <w:rPr/>
             </w:r>
           </w:p>
         </w:tc>
@@ -11169,10 +11137,14 @@
               <w:pStyle w:val="Normal"/>
               <w:spacing w:lineRule="auto" w:line="240"/>
               <w:jc w:val="both"/>
-              <w:rPr>
-                <w:rFonts w:ascii="Calibri" w:hAnsi="Calibri" w:eastAsia="Calibri" w:cs="Calibri"/>
-              </w:rPr>
-            </w:pPr>
+              <w:rPr/>
+            </w:pPr>
+            <w:r>
+              <w:rPr>
+                <w:rFonts w:eastAsia="Calibri" w:cs="Calibri" w:ascii="Calibri" w:hAnsi="Calibri"/>
+              </w:rPr>
+              <w:t>[</w:t>
+            </w:r>
             <w:r>
               <w:rPr>
                 <w:rFonts w:eastAsia="Calibri" w:cs="Calibri" w:ascii="Calibri" w:hAnsi="Calibri"/>
@@ -11183,40 +11155,35 @@
           <w:p>
             <w:pPr>
               <w:pStyle w:val="Normal"/>
-              <w:shd w:val="clear" w:fill="1E1E1E"/>
-              <w:spacing w:lineRule="auto" w:line="324"/>
-              <w:jc w:val="both"/>
-              <w:rPr>
-                <w:rFonts w:ascii="Courier New" w:hAnsi="Courier New" w:eastAsia="Courier New" w:cs="Courier New"/>
-                <w:color w:val="CE9178"/>
-                <w:sz w:val="21"/>
-                <w:szCs w:val="21"/>
-              </w:rPr>
-            </w:pPr>
-            <w:r>
-              <w:rPr>
-                <w:rFonts w:eastAsia="Courier New" w:cs="Courier New" w:ascii="Courier New" w:hAnsi="Courier New"/>
-                <w:color w:val="CE9178"/>
-                <w:sz w:val="21"/>
-                <w:szCs w:val="21"/>
-              </w:rPr>
-              <w:t>Array of applicationObject</w:t>
-            </w:r>
-          </w:p>
-          <w:p>
-            <w:pPr>
-              <w:pStyle w:val="Normal"/>
-              <w:spacing w:lineRule="auto" w:line="240"/>
-              <w:jc w:val="both"/>
-              <w:rPr>
-                <w:rFonts w:ascii="Calibri" w:hAnsi="Calibri" w:eastAsia="Calibri" w:cs="Calibri"/>
-              </w:rPr>
+              <w:spacing w:lineRule="auto" w:line="240"/>
+              <w:jc w:val="both"/>
+              <w:rPr/>
+            </w:pPr>
+            <w:r>
+              <w:rPr>
+                <w:rFonts w:eastAsia="Calibri" w:cs="Calibri" w:ascii="Calibri" w:hAnsi="Calibri"/>
+              </w:rPr>
+              <w:t>applications</w:t>
+            </w:r>
+          </w:p>
+          <w:p>
+            <w:pPr>
+              <w:pStyle w:val="Normal"/>
+              <w:spacing w:lineRule="auto" w:line="240"/>
+              <w:jc w:val="both"/>
+              <w:rPr/>
             </w:pPr>
             <w:r>
               <w:rPr>
                 <w:rFonts w:eastAsia="Calibri" w:cs="Calibri" w:ascii="Calibri" w:hAnsi="Calibri"/>
               </w:rPr>
               <w:t>}</w:t>
+            </w:r>
+            <w:r>
+              <w:rPr>
+                <w:rFonts w:eastAsia="Calibri" w:cs="Calibri" w:ascii="Calibri" w:hAnsi="Calibri"/>
+              </w:rPr>
+              <w:t>]</w:t>
             </w:r>
           </w:p>
         </w:tc>
@@ -11681,16 +11648,55 @@
           <w:p>
             <w:pPr>
               <w:pStyle w:val="Normal"/>
-              <w:jc w:val="both"/>
-              <w:rPr>
-                <w:rFonts w:ascii="Calibri" w:hAnsi="Calibri" w:eastAsia="Calibri" w:cs="Calibri"/>
-              </w:rPr>
-            </w:pPr>
-            <w:r>
-              <w:rPr>
-                <w:rFonts w:eastAsia="Calibri" w:cs="Calibri" w:ascii="Calibri" w:hAnsi="Calibri"/>
-              </w:rPr>
-              <w:t>Filter: ‘All, Rejected,Approved’</w:t>
+              <w:spacing w:lineRule="auto" w:line="240"/>
+              <w:jc w:val="both"/>
+              <w:rPr/>
+            </w:pPr>
+            <w:r>
+              <w:rPr>
+                <w:rFonts w:eastAsia="Calibri" w:cs="Calibri" w:ascii="Calibri" w:hAnsi="Calibri"/>
+              </w:rPr>
+              <w:t>Filter: ‘All,</w:t>
+            </w:r>
+            <w:r>
+              <w:rPr>
+                <w:rFonts w:eastAsia="Calibri" w:cs="Calibri" w:ascii="Calibri" w:hAnsi="Calibri"/>
+              </w:rPr>
+              <w:t xml:space="preserve"> </w:t>
+            </w:r>
+            <w:r>
+              <w:rPr>
+                <w:rFonts w:eastAsia="Calibri" w:cs="Calibri" w:ascii="Calibri" w:hAnsi="Calibri"/>
+                <w:b w:val="false"/>
+                <w:color w:val="000000"/>
+                <w:sz w:val="21"/>
+              </w:rPr>
+              <w:t>Rejected</w:t>
+            </w:r>
+            <w:r>
+              <w:rPr>
+                <w:rFonts w:eastAsia="Calibri" w:cs="Calibri" w:ascii="Calibri" w:hAnsi="Calibri"/>
+                <w:color w:val="000000"/>
+              </w:rPr>
+              <w:t>,</w:t>
+            </w:r>
+            <w:r>
+              <w:rPr>
+                <w:rFonts w:eastAsia="Calibri" w:cs="Calibri" w:ascii="Calibri" w:hAnsi="Calibri"/>
+                <w:b w:val="false"/>
+                <w:color w:val="000000"/>
+                <w:sz w:val="21"/>
+              </w:rPr>
+              <w:t xml:space="preserve">Accepted,Pending </w:t>
+            </w:r>
+            <w:r>
+              <w:rPr>
+                <w:rFonts w:eastAsia="Calibri" w:cs="Calibri" w:ascii="Calibri" w:hAnsi="Calibri"/>
+                <w:b w:val="false"/>
+                <w:color w:val="000000"/>
+                <w:sz w:val="21"/>
+              </w:rPr>
+              <w:t>(Any one)</w:t>
             </w:r>
           </w:p>
         </w:tc>
@@ -12137,15 +12143,19 @@
               <w:pStyle w:val="Normal"/>
               <w:spacing w:lineRule="auto" w:line="240"/>
               <w:jc w:val="both"/>
-              <w:rPr>
-                <w:rFonts w:ascii="Calibri" w:hAnsi="Calibri" w:eastAsia="Calibri" w:cs="Calibri"/>
-              </w:rPr>
-            </w:pPr>
-            <w:r>
-              <w:rPr>
-                <w:rFonts w:eastAsia="Calibri" w:cs="Calibri" w:ascii="Calibri" w:hAnsi="Calibri"/>
-              </w:rPr>
-              <w:t>/landlord/getApplications</w:t>
+              <w:rPr/>
+            </w:pPr>
+            <w:r>
+              <w:rPr>
+                <w:rFonts w:eastAsia="Calibri" w:cs="Calibri" w:ascii="Calibri" w:hAnsi="Calibri"/>
+              </w:rPr>
+              <w:t>/landlord/</w:t>
+            </w:r>
+            <w:r>
+              <w:rPr>
+                <w:rFonts w:eastAsia="Calibri" w:cs="Calibri" w:ascii="Calibri" w:hAnsi="Calibri"/>
+              </w:rPr>
+              <w:t>processApplication</w:t>
             </w:r>
           </w:p>
         </w:tc>
@@ -12267,6 +12277,7 @@
                 <w:rFonts w:ascii="Calibri" w:hAnsi="Calibri" w:eastAsia="Calibri" w:cs="Calibri"/>
               </w:rPr>
             </w:pPr>
+            <w:bookmarkStart w:id="0" w:name="__DdeLink__1851_1473986580"/>
             <w:r>
               <w:rPr>
                 <w:rFonts w:eastAsia="Calibri" w:cs="Calibri" w:ascii="Calibri" w:hAnsi="Calibri"/>
@@ -12279,58 +12290,68 @@
               <w:pStyle w:val="Normal"/>
               <w:spacing w:lineRule="auto" w:line="240"/>
               <w:jc w:val="both"/>
-              <w:rPr>
-                <w:rFonts w:ascii="Calibri" w:hAnsi="Calibri" w:eastAsia="Calibri" w:cs="Calibri"/>
-              </w:rPr>
-            </w:pPr>
-            <w:r>
-              <w:rPr>
-                <w:rFonts w:eastAsia="Calibri" w:cs="Calibri" w:ascii="Calibri" w:hAnsi="Calibri"/>
-              </w:rPr>
-              <w:t>Status:</w:t>
-            </w:r>
-          </w:p>
-          <w:p>
-            <w:pPr>
-              <w:pStyle w:val="Normal"/>
-              <w:spacing w:lineRule="auto" w:line="240"/>
-              <w:jc w:val="both"/>
               <w:rPr/>
             </w:pPr>
             <w:r>
               <w:rPr>
                 <w:rFonts w:eastAsia="Calibri" w:cs="Calibri" w:ascii="Calibri" w:hAnsi="Calibri"/>
               </w:rPr>
-              <w:t>ApplicationID</w:t>
-            </w:r>
-            <w:r>
-              <w:rPr>
-                <w:rFonts w:eastAsia="Calibri" w:cs="Calibri" w:ascii="Calibri" w:hAnsi="Calibri"/>
-              </w:rPr>
-              <w:t xml:space="preserve">: </w:t>
-            </w:r>
-            <w:r>
-              <w:rPr>
-                <w:rFonts w:eastAsia="Calibri" w:cs="Calibri" w:ascii="Calibri" w:hAnsi="Calibri"/>
-              </w:rPr>
-              <w:t>(will be under the name _id)</w:t>
-            </w:r>
-          </w:p>
-          <w:p>
-            <w:pPr>
-              <w:pStyle w:val="Normal"/>
-              <w:spacing w:lineRule="auto" w:line="240"/>
-              <w:jc w:val="both"/>
-              <w:rPr>
-                <w:rFonts w:ascii="Calibri" w:hAnsi="Calibri" w:eastAsia="Calibri" w:cs="Calibri"/>
-              </w:rPr>
-            </w:pPr>
+              <w:t xml:space="preserve">Status: </w:t>
+            </w:r>
+            <w:r>
+              <w:rPr>
+                <w:rFonts w:eastAsia="Calibri" w:cs="Calibri" w:ascii="Calibri" w:hAnsi="Calibri"/>
+              </w:rPr>
+              <w:t xml:space="preserve">Any one from options </w:t>
+            </w:r>
+            <w:r>
+              <w:rPr>
+                <w:rFonts w:eastAsia="Calibri" w:cs="Calibri" w:ascii="Calibri" w:hAnsi="Calibri"/>
+                <w:color w:val="000000"/>
+              </w:rPr>
+              <w:t>(</w:t>
+            </w:r>
+            <w:r>
+              <w:rPr>
+                <w:rFonts w:eastAsia="Calibri" w:cs="Calibri" w:ascii="Calibri" w:hAnsi="Calibri"/>
+                <w:b w:val="false"/>
+                <w:color w:val="000000"/>
+                <w:sz w:val="21"/>
+              </w:rPr>
+              <w:t>'Accepted', 'Rejected')</w:t>
+            </w:r>
+          </w:p>
+          <w:p>
+            <w:pPr>
+              <w:pStyle w:val="Normal"/>
+              <w:spacing w:lineRule="auto" w:line="240"/>
+              <w:jc w:val="both"/>
+              <w:rPr/>
+            </w:pPr>
+            <w:r>
+              <w:rPr>
+                <w:rFonts w:eastAsia="Calibri" w:cs="Calibri" w:ascii="Calibri" w:hAnsi="Calibri"/>
+              </w:rPr>
+              <w:t>ApplicationID: (will be under the name _id)</w:t>
+            </w:r>
+          </w:p>
+          <w:p>
+            <w:pPr>
+              <w:pStyle w:val="Normal"/>
+              <w:spacing w:lineRule="auto" w:line="240"/>
+              <w:jc w:val="both"/>
+              <w:rPr>
+                <w:rFonts w:ascii="Calibri" w:hAnsi="Calibri" w:eastAsia="Calibri" w:cs="Calibri"/>
+              </w:rPr>
+            </w:pPr>
+            <w:bookmarkStart w:id="1" w:name="__DdeLink__1851_1473986580"/>
             <w:r>
               <w:rPr>
                 <w:rFonts w:eastAsia="Calibri" w:cs="Calibri" w:ascii="Calibri" w:hAnsi="Calibri"/>
               </w:rPr>
               <w:t>ListingID:</w:t>
             </w:r>
+            <w:bookmarkEnd w:id="1"/>
           </w:p>
         </w:tc>
       </w:tr>
@@ -12430,34 +12451,28 @@
           <w:p>
             <w:pPr>
               <w:pStyle w:val="Normal"/>
-              <w:shd w:val="clear" w:fill="1E1E1E"/>
-              <w:spacing w:lineRule="auto" w:line="324"/>
-              <w:jc w:val="both"/>
-              <w:rPr>
-                <w:rFonts w:ascii="Courier New" w:hAnsi="Courier New" w:eastAsia="Courier New" w:cs="Courier New"/>
-                <w:color w:val="CE9178"/>
-                <w:sz w:val="21"/>
-                <w:szCs w:val="21"/>
+              <w:spacing w:lineRule="auto" w:line="240"/>
+              <w:jc w:val="both"/>
+              <w:rPr>
+                <w:color w:val="000000"/>
               </w:rPr>
             </w:pPr>
             <w:r>
               <w:rPr>
                 <w:rFonts w:eastAsia="Courier New" w:cs="Courier New" w:ascii="Courier New" w:hAnsi="Courier New"/>
-                <w:color w:val="CE9178"/>
-                <w:sz w:val="21"/>
-                <w:szCs w:val="21"/>
-              </w:rPr>
-              <w:t>Array of applicationObject</w:t>
-            </w:r>
-          </w:p>
-          <w:p>
-            <w:pPr>
-              <w:pStyle w:val="Normal"/>
-              <w:spacing w:lineRule="auto" w:line="240"/>
-              <w:jc w:val="both"/>
-              <w:rPr>
-                <w:rFonts w:ascii="Calibri" w:hAnsi="Calibri" w:eastAsia="Calibri" w:cs="Calibri"/>
-              </w:rPr>
+                <w:color w:val="000000"/>
+                <w:sz w:val="21"/>
+                <w:szCs w:val="21"/>
+              </w:rPr>
+              <w:t>Success</w:t>
+            </w:r>
+          </w:p>
+          <w:p>
+            <w:pPr>
+              <w:pStyle w:val="Normal"/>
+              <w:spacing w:lineRule="auto" w:line="240"/>
+              <w:jc w:val="both"/>
+              <w:rPr/>
             </w:pPr>
             <w:r>
               <w:rPr>
@@ -12776,15 +12791,19 @@
               <w:pStyle w:val="Normal"/>
               <w:spacing w:lineRule="auto" w:line="240"/>
               <w:jc w:val="both"/>
-              <w:rPr>
-                <w:rFonts w:ascii="Calibri" w:hAnsi="Calibri" w:eastAsia="Calibri" w:cs="Calibri"/>
-              </w:rPr>
-            </w:pPr>
-            <w:r>
-              <w:rPr>
-                <w:rFonts w:eastAsia="Calibri" w:cs="Calibri" w:ascii="Calibri" w:hAnsi="Calibri"/>
-              </w:rPr>
-              <w:t>/realtor/getApplications</w:t>
+              <w:rPr/>
+            </w:pPr>
+            <w:r>
+              <w:rPr>
+                <w:rFonts w:eastAsia="Calibri" w:cs="Calibri" w:ascii="Calibri" w:hAnsi="Calibri"/>
+              </w:rPr>
+              <w:t>/realtor/</w:t>
+            </w:r>
+            <w:r>
+              <w:rPr>
+                <w:rFonts w:eastAsia="Calibri" w:cs="Calibri" w:ascii="Calibri" w:hAnsi="Calibri"/>
+              </w:rPr>
+              <w:t>processApplication</w:t>
             </w:r>
           </w:p>
         </w:tc>
@@ -12917,40 +12936,48 @@
             <w:pPr>
               <w:pStyle w:val="Normal"/>
               <w:jc w:val="both"/>
-              <w:rPr>
-                <w:rFonts w:ascii="Calibri" w:hAnsi="Calibri" w:eastAsia="Calibri" w:cs="Calibri"/>
-              </w:rPr>
-            </w:pPr>
-            <w:r>
-              <w:rPr>
-                <w:rFonts w:eastAsia="Calibri" w:cs="Calibri" w:ascii="Calibri" w:hAnsi="Calibri"/>
-              </w:rPr>
-              <w:t>Status:</w:t>
-            </w:r>
-          </w:p>
-          <w:p>
-            <w:pPr>
-              <w:pStyle w:val="Normal"/>
-              <w:jc w:val="both"/>
               <w:rPr/>
             </w:pPr>
             <w:r>
               <w:rPr>
                 <w:rFonts w:eastAsia="Calibri" w:cs="Calibri" w:ascii="Calibri" w:hAnsi="Calibri"/>
               </w:rPr>
-              <w:t>ApplicationID</w:t>
-            </w:r>
-            <w:r>
-              <w:rPr>
-                <w:rFonts w:eastAsia="Calibri" w:cs="Calibri" w:ascii="Calibri" w:hAnsi="Calibri"/>
-              </w:rPr>
-              <w:t xml:space="preserve">: </w:t>
-            </w:r>
-            <w:r>
-              <w:rPr>
-                <w:rFonts w:eastAsia="Calibri" w:cs="Calibri" w:ascii="Calibri" w:hAnsi="Calibri"/>
-              </w:rPr>
-              <w:t>(will be under the name _id)</w:t>
+              <w:t xml:space="preserve">Status: </w:t>
+            </w:r>
+            <w:r>
+              <w:rPr>
+                <w:rFonts w:eastAsia="Calibri" w:cs="Calibri" w:ascii="Calibri" w:hAnsi="Calibri"/>
+              </w:rPr>
+              <w:t xml:space="preserve">Any one from options </w:t>
+            </w:r>
+            <w:r>
+              <w:rPr>
+                <w:rFonts w:eastAsia="Calibri" w:cs="Calibri" w:ascii="Calibri" w:hAnsi="Calibri"/>
+                <w:color w:val="000000"/>
+              </w:rPr>
+              <w:t>(</w:t>
+            </w:r>
+            <w:r>
+              <w:rPr>
+                <w:rFonts w:eastAsia="Calibri" w:cs="Calibri" w:ascii="Calibri" w:hAnsi="Calibri"/>
+                <w:b w:val="false"/>
+                <w:color w:val="000000"/>
+                <w:sz w:val="21"/>
+              </w:rPr>
+              <w:t>'Accepted', 'Rejected')</w:t>
+            </w:r>
+          </w:p>
+          <w:p>
+            <w:pPr>
+              <w:pStyle w:val="Normal"/>
+              <w:jc w:val="both"/>
+              <w:rPr/>
+            </w:pPr>
+            <w:r>
+              <w:rPr>
+                <w:rFonts w:eastAsia="Calibri" w:cs="Calibri" w:ascii="Calibri" w:hAnsi="Calibri"/>
+              </w:rPr>
+              <w:t>ApplicationID: (will be under the name _id)</w:t>
             </w:r>
           </w:p>
           <w:p>
@@ -13066,34 +13093,26 @@
           <w:p>
             <w:pPr>
               <w:pStyle w:val="Normal"/>
-              <w:shd w:val="clear" w:fill="1E1E1E"/>
-              <w:spacing w:lineRule="auto" w:line="324"/>
-              <w:jc w:val="both"/>
-              <w:rPr>
-                <w:rFonts w:ascii="Courier New" w:hAnsi="Courier New" w:eastAsia="Courier New" w:cs="Courier New"/>
-                <w:color w:val="CE9178"/>
-                <w:sz w:val="21"/>
-                <w:szCs w:val="21"/>
-              </w:rPr>
+              <w:spacing w:lineRule="auto" w:line="240"/>
+              <w:jc w:val="both"/>
+              <w:rPr/>
             </w:pPr>
             <w:r>
               <w:rPr>
                 <w:rFonts w:eastAsia="Courier New" w:cs="Courier New" w:ascii="Courier New" w:hAnsi="Courier New"/>
-                <w:color w:val="CE9178"/>
-                <w:sz w:val="21"/>
-                <w:szCs w:val="21"/>
-              </w:rPr>
-              <w:t>Array of applicationObject</w:t>
-            </w:r>
-          </w:p>
-          <w:p>
-            <w:pPr>
-              <w:pStyle w:val="Normal"/>
-              <w:spacing w:lineRule="auto" w:line="240"/>
-              <w:jc w:val="both"/>
-              <w:rPr>
-                <w:rFonts w:ascii="Calibri" w:hAnsi="Calibri" w:eastAsia="Calibri" w:cs="Calibri"/>
-              </w:rPr>
+                <w:color w:val="000000"/>
+                <w:sz w:val="21"/>
+                <w:szCs w:val="21"/>
+              </w:rPr>
+              <w:t>Success</w:t>
+            </w:r>
+          </w:p>
+          <w:p>
+            <w:pPr>
+              <w:pStyle w:val="Normal"/>
+              <w:spacing w:lineRule="auto" w:line="240"/>
+              <w:jc w:val="both"/>
+              <w:rPr/>
             </w:pPr>
             <w:r>
               <w:rPr>
@@ -15254,9 +15273,7 @@
               <w:pStyle w:val="Normal"/>
               <w:spacing w:lineRule="auto" w:line="240"/>
               <w:jc w:val="both"/>
-              <w:rPr>
-                <w:rFonts w:ascii="Calibri" w:hAnsi="Calibri" w:eastAsia="Calibri" w:cs="Calibri"/>
-              </w:rPr>
+              <w:rPr/>
             </w:pPr>
             <w:r>
               <w:rPr>
@@ -15380,15 +15397,22 @@
               <w:pStyle w:val="Normal"/>
               <w:spacing w:lineRule="auto" w:line="240"/>
               <w:jc w:val="both"/>
-              <w:rPr>
-                <w:rFonts w:ascii="Calibri" w:hAnsi="Calibri" w:eastAsia="Calibri" w:cs="Calibri"/>
-              </w:rPr>
-            </w:pPr>
-            <w:r>
-              <w:rPr>
-                <w:rFonts w:eastAsia="Calibri" w:cs="Calibri" w:ascii="Calibri" w:hAnsi="Calibri"/>
-              </w:rPr>
-              <w:t>OwenrID:””,</w:t>
+              <w:rPr/>
+            </w:pPr>
+            <w:r>
+              <w:rPr>
+                <w:rFonts w:eastAsia="Calibri" w:cs="Calibri" w:ascii="Calibri" w:hAnsi="Calibri"/>
+                <w:b w:val="false"/>
+                <w:color w:val="000000"/>
+                <w:sz w:val="21"/>
+              </w:rPr>
+              <w:t>OwnerID</w:t>
+            </w:r>
+            <w:r>
+              <w:rPr>
+                <w:rFonts w:eastAsia="Calibri" w:cs="Calibri" w:ascii="Calibri" w:hAnsi="Calibri"/>
+              </w:rPr>
+              <w:t>:””,</w:t>
             </w:r>
           </w:p>
         </w:tc>
@@ -17551,22 +17575,55 @@
               <w:pStyle w:val="Normal"/>
               <w:spacing w:lineRule="auto" w:line="240"/>
               <w:jc w:val="both"/>
-              <w:rPr>
-                <w:rFonts w:ascii="Calibri" w:hAnsi="Calibri" w:eastAsia="Calibri" w:cs="Calibri"/>
-              </w:rPr>
+              <w:rPr/>
             </w:pPr>
             <w:r>
               <w:rPr>
                 <w:rFonts w:eastAsia="Calibri" w:cs="Calibri" w:ascii="Calibri" w:hAnsi="Calibri"/>
               </w:rPr>
               <w:t>ListingID:</w:t>
-            </w:r>
-            <w:r>
-              <w:rPr>
-                <w:rFonts w:eastAsia="Calibri" w:cs="Calibri" w:ascii="Calibri" w:hAnsi="Calibri"/>
-              </w:rPr>
               <w:br/>
-              <w:t>Filter: ‘All, Rejected,Approved’</w:t>
+              <w:t>Filter: ‘All,</w:t>
+            </w:r>
+            <w:r>
+              <w:rPr>
+                <w:rFonts w:eastAsia="Calibri" w:cs="Calibri" w:ascii="Calibri" w:hAnsi="Calibri"/>
+              </w:rPr>
+              <w:t xml:space="preserve"> </w:t>
+            </w:r>
+            <w:r>
+              <w:rPr>
+                <w:rFonts w:eastAsia="Calibri" w:cs="Calibri" w:ascii="Calibri" w:hAnsi="Calibri"/>
+                <w:b w:val="false"/>
+                <w:color w:val="000000"/>
+                <w:sz w:val="21"/>
+              </w:rPr>
+              <w:t>Rejected</w:t>
+            </w:r>
+            <w:r>
+              <w:rPr>
+                <w:rFonts w:eastAsia="Calibri" w:cs="Calibri" w:ascii="Calibri" w:hAnsi="Calibri"/>
+                <w:color w:val="000000"/>
+              </w:rPr>
+              <w:t>,</w:t>
+            </w:r>
+            <w:r>
+              <w:rPr>
+                <w:rFonts w:eastAsia="Calibri" w:cs="Calibri" w:ascii="Calibri" w:hAnsi="Calibri"/>
+                <w:b w:val="false"/>
+                <w:color w:val="000000"/>
+                <w:sz w:val="21"/>
+              </w:rPr>
+              <w:t xml:space="preserve">Accepted,Pending </w:t>
+            </w:r>
+            <w:r>
+              <w:rPr>
+                <w:rFonts w:eastAsia="Calibri" w:cs="Calibri" w:ascii="Calibri" w:hAnsi="Calibri"/>
+                <w:b w:val="false"/>
+                <w:color w:val="000000"/>
+                <w:sz w:val="21"/>
+              </w:rPr>
+              <w:t>(Any one)</w:t>
             </w:r>
           </w:p>
         </w:tc>
@@ -18129,15 +18186,19 @@
               <w:pStyle w:val="Normal"/>
               <w:spacing w:lineRule="auto" w:line="240"/>
               <w:jc w:val="both"/>
-              <w:rPr>
-                <w:rFonts w:ascii="Calibri" w:hAnsi="Calibri" w:eastAsia="Calibri" w:cs="Calibri"/>
-              </w:rPr>
-            </w:pPr>
-            <w:r>
-              <w:rPr>
-                <w:rFonts w:eastAsia="Calibri" w:cs="Calibri" w:ascii="Calibri" w:hAnsi="Calibri"/>
-              </w:rPr>
-              <w:t>/seller/getApplications</w:t>
+              <w:rPr/>
+            </w:pPr>
+            <w:r>
+              <w:rPr>
+                <w:rFonts w:eastAsia="Calibri" w:cs="Calibri" w:ascii="Calibri" w:hAnsi="Calibri"/>
+              </w:rPr>
+              <w:t>/seller/</w:t>
+            </w:r>
+            <w:r>
+              <w:rPr>
+                <w:rFonts w:eastAsia="Calibri" w:cs="Calibri" w:ascii="Calibri" w:hAnsi="Calibri"/>
+              </w:rPr>
+              <w:t>processApplication</w:t>
             </w:r>
           </w:p>
         </w:tc>
@@ -18253,6 +18314,7 @@
           <w:p>
             <w:pPr>
               <w:pStyle w:val="Normal"/>
+              <w:spacing w:lineRule="auto" w:line="240"/>
               <w:jc w:val="both"/>
               <w:rPr/>
             </w:pPr>
@@ -18260,12 +18322,19 @@
               <w:rPr>
                 <w:rFonts w:eastAsia="Calibri" w:cs="Calibri" w:ascii="Calibri" w:hAnsi="Calibri"/>
               </w:rPr>
-              <w:t>Status:</w:t>
-            </w:r>
-          </w:p>
-          <w:p>
-            <w:pPr>
-              <w:pStyle w:val="Normal"/>
+              <w:t>SellerID</w:t>
+            </w:r>
+            <w:r>
+              <w:rPr>
+                <w:rFonts w:eastAsia="Calibri" w:cs="Calibri" w:ascii="Calibri" w:hAnsi="Calibri"/>
+              </w:rPr>
+              <w:t>:</w:t>
+            </w:r>
+          </w:p>
+          <w:p>
+            <w:pPr>
+              <w:pStyle w:val="Normal"/>
+              <w:spacing w:lineRule="auto" w:line="240"/>
               <w:jc w:val="both"/>
               <w:rPr/>
             </w:pPr>
@@ -18273,19 +18342,43 @@
               <w:rPr>
                 <w:rFonts w:eastAsia="Calibri" w:cs="Calibri" w:ascii="Calibri" w:hAnsi="Calibri"/>
               </w:rPr>
-              <w:t>ApplicationID</w:t>
-            </w:r>
-            <w:r>
-              <w:rPr>
-                <w:rFonts w:eastAsia="Calibri" w:cs="Calibri" w:ascii="Calibri" w:hAnsi="Calibri"/>
-              </w:rPr>
-              <w:t xml:space="preserve">: </w:t>
-            </w:r>
-            <w:r>
-              <w:rPr>
-                <w:rFonts w:eastAsia="Calibri" w:cs="Calibri" w:ascii="Calibri" w:hAnsi="Calibri"/>
-              </w:rPr>
-              <w:t>(will be under the name _id)</w:t>
+              <w:t xml:space="preserve">Status: </w:t>
+            </w:r>
+            <w:r>
+              <w:rPr>
+                <w:rFonts w:eastAsia="Calibri" w:cs="Calibri" w:ascii="Calibri" w:hAnsi="Calibri"/>
+              </w:rPr>
+              <w:t xml:space="preserve">Any one from options </w:t>
+            </w:r>
+            <w:r>
+              <w:rPr>
+                <w:rFonts w:eastAsia="Calibri" w:cs="Calibri" w:ascii="Calibri" w:hAnsi="Calibri"/>
+                <w:color w:val="000000"/>
+              </w:rPr>
+              <w:t>(</w:t>
+            </w:r>
+            <w:r>
+              <w:rPr>
+                <w:rFonts w:eastAsia="Calibri" w:cs="Calibri" w:ascii="Calibri" w:hAnsi="Calibri"/>
+                <w:b w:val="false"/>
+                <w:color w:val="000000"/>
+                <w:sz w:val="21"/>
+              </w:rPr>
+              <w:t>'Accepted', 'Rejected')</w:t>
+            </w:r>
+          </w:p>
+          <w:p>
+            <w:pPr>
+              <w:pStyle w:val="Normal"/>
+              <w:spacing w:lineRule="auto" w:line="240"/>
+              <w:jc w:val="both"/>
+              <w:rPr/>
+            </w:pPr>
+            <w:r>
+              <w:rPr>
+                <w:rFonts w:eastAsia="Calibri" w:cs="Calibri" w:ascii="Calibri" w:hAnsi="Calibri"/>
+              </w:rPr>
+              <w:t>ApplicationID: (will be under the name _id)</w:t>
             </w:r>
           </w:p>
           <w:p>
@@ -19812,7 +19905,9 @@
               </w:rPr>
             </w:pPr>
             <w:r>
-              <w:rPr/>
+              <w:rPr>
+                <w:rFonts w:eastAsia="Calibri" w:cs="Calibri" w:ascii="Calibri" w:hAnsi="Calibri"/>
+              </w:rPr>
             </w:r>
           </w:p>
           <w:p>
@@ -23519,7 +23614,6 @@
     <w:rPrDefault>
       <w:rPr>
         <w:rFonts w:ascii="Arial" w:hAnsi="Arial" w:eastAsia="Arial" w:cs="Arial"/>
-        <w:sz w:val="22"/>
         <w:szCs w:val="22"/>
         <w:lang w:val="en" w:eastAsia="zh-CN" w:bidi="hi-IN"/>
       </w:rPr>
@@ -23533,7 +23627,9 @@
     <w:qFormat/>
     <w:pPr>
       <w:widowControl w:val="false"/>
+      <w:bidi w:val="0"/>
       <w:spacing w:lineRule="auto" w:line="276"/>
+      <w:jc w:val="left"/>
     </w:pPr>
     <w:rPr>
       <w:rFonts w:ascii="Arial" w:hAnsi="Arial" w:eastAsia="Arial" w:cs="Arial"/>
@@ -23546,99 +23642,119 @@
   </w:style>
   <w:style w:type="paragraph" w:styleId="Heading1">
     <w:name w:val="Heading 1"/>
-    <w:basedOn w:val="Normal1"/>
     <w:next w:val="Normal"/>
     <w:qFormat/>
     <w:pPr>
       <w:keepNext w:val="true"/>
       <w:keepLines/>
+      <w:widowControl w:val="false"/>
       <w:spacing w:lineRule="auto" w:line="240" w:before="400" w:after="120"/>
     </w:pPr>
     <w:rPr>
+      <w:rFonts w:ascii="Arial" w:hAnsi="Arial" w:eastAsia="Arial" w:cs="Arial"/>
+      <w:color w:val="auto"/>
+      <w:kern w:val="0"/>
       <w:sz w:val="40"/>
       <w:szCs w:val="40"/>
+      <w:lang w:val="en" w:eastAsia="zh-CN" w:bidi="hi-IN"/>
     </w:rPr>
   </w:style>
   <w:style w:type="paragraph" w:styleId="Heading2">
     <w:name w:val="Heading 2"/>
-    <w:basedOn w:val="Normal1"/>
     <w:next w:val="Normal"/>
     <w:qFormat/>
     <w:pPr>
       <w:keepNext w:val="true"/>
       <w:keepLines/>
+      <w:widowControl w:val="false"/>
       <w:spacing w:lineRule="auto" w:line="240" w:before="360" w:after="120"/>
     </w:pPr>
     <w:rPr>
+      <w:rFonts w:ascii="Arial" w:hAnsi="Arial" w:eastAsia="Arial" w:cs="Arial"/>
       <w:b w:val="false"/>
+      <w:color w:val="auto"/>
+      <w:kern w:val="0"/>
       <w:sz w:val="32"/>
       <w:szCs w:val="32"/>
+      <w:lang w:val="en" w:eastAsia="zh-CN" w:bidi="hi-IN"/>
     </w:rPr>
   </w:style>
   <w:style w:type="paragraph" w:styleId="Heading3">
     <w:name w:val="Heading 3"/>
-    <w:basedOn w:val="Normal1"/>
     <w:next w:val="Normal"/>
     <w:qFormat/>
     <w:pPr>
       <w:keepNext w:val="true"/>
       <w:keepLines/>
+      <w:widowControl w:val="false"/>
       <w:spacing w:lineRule="auto" w:line="240" w:before="320" w:after="80"/>
     </w:pPr>
     <w:rPr>
+      <w:rFonts w:ascii="Arial" w:hAnsi="Arial" w:eastAsia="Arial" w:cs="Arial"/>
       <w:b w:val="false"/>
       <w:color w:val="434343"/>
+      <w:kern w:val="0"/>
       <w:sz w:val="28"/>
       <w:szCs w:val="28"/>
+      <w:lang w:val="en" w:eastAsia="zh-CN" w:bidi="hi-IN"/>
     </w:rPr>
   </w:style>
   <w:style w:type="paragraph" w:styleId="Heading4">
     <w:name w:val="Heading 4"/>
-    <w:basedOn w:val="Normal1"/>
     <w:next w:val="Normal"/>
     <w:qFormat/>
     <w:pPr>
       <w:keepNext w:val="true"/>
       <w:keepLines/>
+      <w:widowControl w:val="false"/>
       <w:spacing w:lineRule="auto" w:line="240" w:before="280" w:after="80"/>
     </w:pPr>
     <w:rPr>
+      <w:rFonts w:ascii="Arial" w:hAnsi="Arial" w:eastAsia="Arial" w:cs="Arial"/>
       <w:color w:val="666666"/>
+      <w:kern w:val="0"/>
       <w:sz w:val="24"/>
       <w:szCs w:val="24"/>
+      <w:lang w:val="en" w:eastAsia="zh-CN" w:bidi="hi-IN"/>
     </w:rPr>
   </w:style>
   <w:style w:type="paragraph" w:styleId="Heading5">
     <w:name w:val="Heading 5"/>
-    <w:basedOn w:val="Normal1"/>
     <w:next w:val="Normal"/>
     <w:qFormat/>
     <w:pPr>
       <w:keepNext w:val="true"/>
       <w:keepLines/>
+      <w:widowControl w:val="false"/>
       <w:spacing w:lineRule="auto" w:line="240" w:before="240" w:after="80"/>
     </w:pPr>
     <w:rPr>
+      <w:rFonts w:ascii="Arial" w:hAnsi="Arial" w:eastAsia="Arial" w:cs="Arial"/>
       <w:color w:val="666666"/>
+      <w:kern w:val="0"/>
       <w:sz w:val="22"/>
       <w:szCs w:val="22"/>
+      <w:lang w:val="en" w:eastAsia="zh-CN" w:bidi="hi-IN"/>
     </w:rPr>
   </w:style>
   <w:style w:type="paragraph" w:styleId="Heading6">
     <w:name w:val="Heading 6"/>
-    <w:basedOn w:val="Normal1"/>
     <w:next w:val="Normal"/>
     <w:qFormat/>
     <w:pPr>
       <w:keepNext w:val="true"/>
       <w:keepLines/>
+      <w:widowControl w:val="false"/>
       <w:spacing w:lineRule="auto" w:line="240" w:before="240" w:after="80"/>
     </w:pPr>
     <w:rPr>
+      <w:rFonts w:ascii="Arial" w:hAnsi="Arial" w:eastAsia="Arial" w:cs="Arial"/>
       <w:i/>
       <w:color w:val="666666"/>
+      <w:kern w:val="0"/>
       <w:sz w:val="22"/>
       <w:szCs w:val="22"/>
+      <w:lang w:val="en" w:eastAsia="zh-CN" w:bidi="hi-IN"/>
     </w:rPr>
   </w:style>
   <w:style w:type="character" w:styleId="ListLabel1">
@@ -23707,6 +23823,72 @@
       <w:u w:val="none"/>
     </w:rPr>
   </w:style>
+  <w:style w:type="character" w:styleId="ListLabel10">
+    <w:name w:val="ListLabel 10"/>
+    <w:qFormat/>
+    <w:rPr>
+      <w:rFonts w:ascii="Calibri" w:hAnsi="Calibri"/>
+      <w:b/>
+      <w:sz w:val="24"/>
+      <w:u w:val="none"/>
+    </w:rPr>
+  </w:style>
+  <w:style w:type="character" w:styleId="ListLabel11">
+    <w:name w:val="ListLabel 11"/>
+    <w:qFormat/>
+    <w:rPr>
+      <w:u w:val="none"/>
+    </w:rPr>
+  </w:style>
+  <w:style w:type="character" w:styleId="ListLabel12">
+    <w:name w:val="ListLabel 12"/>
+    <w:qFormat/>
+    <w:rPr>
+      <w:u w:val="none"/>
+    </w:rPr>
+  </w:style>
+  <w:style w:type="character" w:styleId="ListLabel13">
+    <w:name w:val="ListLabel 13"/>
+    <w:qFormat/>
+    <w:rPr>
+      <w:u w:val="none"/>
+    </w:rPr>
+  </w:style>
+  <w:style w:type="character" w:styleId="ListLabel14">
+    <w:name w:val="ListLabel 14"/>
+    <w:qFormat/>
+    <w:rPr>
+      <w:u w:val="none"/>
+    </w:rPr>
+  </w:style>
+  <w:style w:type="character" w:styleId="ListLabel15">
+    <w:name w:val="ListLabel 15"/>
+    <w:qFormat/>
+    <w:rPr>
+      <w:u w:val="none"/>
+    </w:rPr>
+  </w:style>
+  <w:style w:type="character" w:styleId="ListLabel16">
+    <w:name w:val="ListLabel 16"/>
+    <w:qFormat/>
+    <w:rPr>
+      <w:u w:val="none"/>
+    </w:rPr>
+  </w:style>
+  <w:style w:type="character" w:styleId="ListLabel17">
+    <w:name w:val="ListLabel 17"/>
+    <w:qFormat/>
+    <w:rPr>
+      <w:u w:val="none"/>
+    </w:rPr>
+  </w:style>
+  <w:style w:type="character" w:styleId="ListLabel18">
+    <w:name w:val="ListLabel 18"/>
+    <w:qFormat/>
+    <w:rPr>
+      <w:u w:val="none"/>
+    </w:rPr>
+  </w:style>
   <w:style w:type="paragraph" w:styleId="Heading">
     <w:name w:val="Heading"/>
     <w:basedOn w:val="Normal"/>
@@ -23765,7 +23947,7 @@
       <w:rFonts w:cs="Lohit Devanagari"/>
     </w:rPr>
   </w:style>
-  <w:style w:type="paragraph" w:styleId="Normal1" w:default="1">
+  <w:style w:type="paragraph" w:styleId="LOnormal" w:default="1">
     <w:name w:val="LO-normal"/>
     <w:qFormat/>
     <w:pPr>
@@ -23784,7 +23966,7 @@
   </w:style>
   <w:style w:type="paragraph" w:styleId="Title">
     <w:name w:val="Title"/>
-    <w:basedOn w:val="Normal1"/>
+    <w:basedOn w:val="LOnormal"/>
     <w:next w:val="Normal"/>
     <w:qFormat/>
     <w:pPr>
@@ -23799,7 +23981,7 @@
   </w:style>
   <w:style w:type="paragraph" w:styleId="Subtitle">
     <w:name w:val="Subtitle"/>
-    <w:basedOn w:val="Normal1"/>
+    <w:basedOn w:val="LOnormal"/>
     <w:next w:val="Normal"/>
     <w:qFormat/>
     <w:pPr>

</xml_diff>